<commit_message>
fixed guide book design.
</commit_message>
<xml_diff>
--- a/public/Bicheech_Web_How-to-Guide.docx
+++ b/public/Bicheech_Web_How-to-Guide.docx
@@ -1,6 +1,6 @@
 
 <file path=word/document.xml><?xml version="1.0" encoding="utf-8"?>
-<w:document xmlns:wpc="http://schemas.microsoft.com/office/word/2010/wordprocessingCanvas" xmlns:cx="http://schemas.microsoft.com/office/drawing/2014/chartex" xmlns:mc="http://schemas.openxmlformats.org/markup-compatibility/2006" xmlns:o="urn:schemas-microsoft-com:office:office" xmlns:r="http://schemas.openxmlformats.org/officeDocument/2006/relationships" xmlns:m="http://schemas.openxmlformats.org/officeDocument/2006/math" xmlns:v="urn:schemas-microsoft-com:vml" xmlns:wp14="http://schemas.microsoft.com/office/word/2010/wordprocessingDrawing" xmlns:wp="http://schemas.openxmlformats.org/drawingml/2006/wordprocessingDrawing" xmlns:w10="urn:schemas-microsoft-com:office:word" xmlns:w="http://schemas.openxmlformats.org/wordprocessingml/2006/main" xmlns:w14="http://schemas.microsoft.com/office/word/2010/wordml" xmlns:w15="http://schemas.microsoft.com/office/word/2012/wordml" xmlns:w16se="http://schemas.microsoft.com/office/word/2015/wordml/symex" xmlns:wpg="http://schemas.microsoft.com/office/word/2010/wordprocessingGroup" xmlns:wpi="http://schemas.microsoft.com/office/word/2010/wordprocessingInk" xmlns:wne="http://schemas.microsoft.com/office/word/2006/wordml" xmlns:wps="http://schemas.microsoft.com/office/word/2010/wordprocessingShape" mc:Ignorable="w14 w15 w16se wp14">
+<w:document xmlns:wpc="http://schemas.microsoft.com/office/word/2010/wordprocessingCanvas" xmlns:cx="http://schemas.microsoft.com/office/drawing/2014/chartex" xmlns:cx1="http://schemas.microsoft.com/office/drawing/2015/9/8/chartex" xmlns:mc="http://schemas.openxmlformats.org/markup-compatibility/2006" xmlns:o="urn:schemas-microsoft-com:office:office" xmlns:r="http://schemas.openxmlformats.org/officeDocument/2006/relationships" xmlns:m="http://schemas.openxmlformats.org/officeDocument/2006/math" xmlns:v="urn:schemas-microsoft-com:vml" xmlns:wp14="http://schemas.microsoft.com/office/word/2010/wordprocessingDrawing" xmlns:wp="http://schemas.openxmlformats.org/drawingml/2006/wordprocessingDrawing" xmlns:w10="urn:schemas-microsoft-com:office:word" xmlns:w="http://schemas.openxmlformats.org/wordprocessingml/2006/main" xmlns:w14="http://schemas.microsoft.com/office/word/2010/wordml" xmlns:w15="http://schemas.microsoft.com/office/word/2012/wordml" xmlns:w16se="http://schemas.microsoft.com/office/word/2015/wordml/symex" xmlns:wpg="http://schemas.microsoft.com/office/word/2010/wordprocessingGroup" xmlns:wpi="http://schemas.microsoft.com/office/word/2010/wordprocessingInk" xmlns:wne="http://schemas.microsoft.com/office/word/2006/wordml" xmlns:wps="http://schemas.microsoft.com/office/word/2010/wordprocessingShape" mc:Ignorable="w14 w15 w16se wp14">
   <w:body>
     <w:p>
       <w:pPr>
@@ -170,7 +170,7 @@
                   <pic:spPr>
                     <a:xfrm>
                       <a:off x="0" y="0"/>
-                      <a:ext cx="2062246" cy="2036075"/>
+                      <a:ext cx="2028825" cy="2003078"/>
                     </a:xfrm>
                     <a:prstGeom prst="rect">
                       <a:avLst/>
@@ -209,23 +209,7 @@
           <w:b/>
           <w:bCs/>
         </w:rPr>
-        <w:t xml:space="preserve">Teacher Log </w:t>
-      </w:r>
-      <w:proofErr w:type="gramStart"/>
-      <w:r>
-        <w:rPr>
-          <w:b/>
-          <w:bCs/>
-        </w:rPr>
-        <w:t>In</w:t>
-      </w:r>
-      <w:proofErr w:type="gramEnd"/>
-      <w:r>
-        <w:rPr>
-          <w:b/>
-          <w:bCs/>
-        </w:rPr>
-        <w:t xml:space="preserve"> </w:t>
+        <w:t xml:space="preserve">Teacher Log In </w:t>
       </w:r>
       <w:r>
         <w:t xml:space="preserve">at the top right of the home screen to access your account. Enter your </w:t>
@@ -286,7 +270,7 @@
                   <pic:spPr>
                     <a:xfrm>
                       <a:off x="0" y="0"/>
-                      <a:ext cx="2916982" cy="1509488"/>
+                      <a:ext cx="2889806" cy="1495425"/>
                     </a:xfrm>
                     <a:prstGeom prst="rect">
                       <a:avLst/>
@@ -344,8 +328,8 @@
         </w:rPr>
         <w:drawing>
           <wp:inline distT="0" distB="0" distL="0" distR="0">
-            <wp:extent cx="5695950" cy="2862580"/>
-            <wp:effectExtent l="0" t="0" r="0" b="0"/>
+            <wp:extent cx="4908777" cy="2466975"/>
+            <wp:effectExtent l="0" t="0" r="6350" b="0"/>
             <wp:docPr id="3" name="Picture 3"/>
             <wp:cNvGraphicFramePr>
               <a:graphicFrameLocks xmlns:a="http://schemas.openxmlformats.org/drawingml/2006/main" noChangeAspect="1"/>
@@ -372,7 +356,7 @@
                   <pic:spPr>
                     <a:xfrm>
                       <a:off x="0" y="0"/>
-                      <a:ext cx="5715401" cy="2872355"/>
+                      <a:ext cx="4938762" cy="2482045"/>
                     </a:xfrm>
                     <a:prstGeom prst="rect">
                       <a:avLst/>
@@ -535,30 +519,11 @@
         <w:pStyle w:val="Heading3"/>
       </w:pPr>
       <w:r>
-        <w:lastRenderedPageBreak/>
         <w:t xml:space="preserve">Step 3) Create a Class </w:t>
       </w:r>
     </w:p>
     <w:p>
-      <w:pPr>
-        <w:autoSpaceDE w:val="0"/>
-        <w:autoSpaceDN w:val="0"/>
-        <w:adjustRightInd w:val="0"/>
-        <w:spacing w:after="0" w:line="240" w:lineRule="auto"/>
-        <w:rPr>
-          <w:rFonts w:ascii="Calibri" w:hAnsi="Calibri" w:cs="Calibri"/>
-          <w:color w:val="000000"/>
-          <w:sz w:val="23"/>
-          <w:szCs w:val="23"/>
-        </w:rPr>
-      </w:pPr>
-      <w:r>
-        <w:rPr>
-          <w:rFonts w:ascii="Calibri" w:hAnsi="Calibri" w:cs="Calibri"/>
-          <w:color w:val="000000"/>
-          <w:sz w:val="23"/>
-          <w:szCs w:val="23"/>
-        </w:rPr>
+      <w:r>
         <w:t xml:space="preserve">This step is most beneficial if you teach more than one class. </w:t>
       </w:r>
     </w:p>
@@ -580,42 +545,49 @@
       </w:pPr>
       <w:r>
         <w:rPr>
+          <w:rFonts w:cs="Arial"/>
+          <w:color w:val="000000"/>
+        </w:rPr>
+        <w:t xml:space="preserve">Click on the </w:t>
+      </w:r>
+      <w:r>
+        <w:rPr>
+          <w:rFonts w:cs="Arial"/>
+          <w:b/>
+          <w:bCs/>
+          <w:color w:val="000000"/>
+        </w:rPr>
+        <w:t xml:space="preserve">Classes Tab </w:t>
+      </w:r>
+      <w:r>
+        <w:rPr>
+          <w:rFonts w:cs="Arial"/>
+          <w:color w:val="000000"/>
+        </w:rPr>
+        <w:t xml:space="preserve">at the top of the Teacher Portal to view the </w:t>
+      </w:r>
+      <w:r>
+        <w:rPr>
+          <w:rFonts w:cs="Arial"/>
+          <w:b/>
+          <w:bCs/>
+          <w:color w:val="000000"/>
+        </w:rPr>
+        <w:t xml:space="preserve">Classes </w:t>
+      </w:r>
+      <w:r>
+        <w:rPr>
+          <w:rFonts w:cs="Arial"/>
+          <w:color w:val="000000"/>
+        </w:rPr>
+        <w:t>page.</w:t>
+      </w:r>
+      <w:r>
+        <w:rPr>
           <w:rFonts w:ascii="Calibri" w:hAnsi="Calibri" w:cs="Calibri"/>
           <w:color w:val="000000"/>
         </w:rPr>
-        <w:t xml:space="preserve">Click on the </w:t>
-      </w:r>
-      <w:r>
-        <w:rPr>
-          <w:rFonts w:ascii="Calibri" w:hAnsi="Calibri" w:cs="Calibri"/>
-          <w:b/>
-          <w:bCs/>
-          <w:color w:val="000000"/>
-        </w:rPr>
-        <w:t xml:space="preserve">Classes Tab </w:t>
-      </w:r>
-      <w:r>
-        <w:rPr>
-          <w:rFonts w:ascii="Calibri" w:hAnsi="Calibri" w:cs="Calibri"/>
-          <w:color w:val="000000"/>
-        </w:rPr>
-        <w:t xml:space="preserve">at the top of the Teacher Portal to view the </w:t>
-      </w:r>
-      <w:r>
-        <w:rPr>
-          <w:rFonts w:ascii="Calibri" w:hAnsi="Calibri" w:cs="Calibri"/>
-          <w:b/>
-          <w:bCs/>
-          <w:color w:val="000000"/>
-        </w:rPr>
-        <w:t xml:space="preserve">Classes </w:t>
-      </w:r>
-      <w:r>
-        <w:rPr>
-          <w:rFonts w:ascii="Calibri" w:hAnsi="Calibri" w:cs="Calibri"/>
-          <w:color w:val="000000"/>
-        </w:rPr>
-        <w:t xml:space="preserve">page. </w:t>
+        <w:t xml:space="preserve"> </w:t>
       </w:r>
     </w:p>
     <w:p>
@@ -636,30 +608,39 @@
       </w:pPr>
       <w:r>
         <w:rPr>
+          <w:rFonts w:cs="Arial"/>
+          <w:color w:val="000000"/>
+        </w:rPr>
+        <w:lastRenderedPageBreak/>
+        <w:t xml:space="preserve">Click on the </w:t>
+      </w:r>
+      <w:r>
+        <w:rPr>
+          <w:rFonts w:cs="Arial"/>
+          <w:b/>
+          <w:bCs/>
+          <w:color w:val="000000"/>
+        </w:rPr>
+        <w:t xml:space="preserve">Create New Class </w:t>
+      </w:r>
+      <w:r>
+        <w:rPr>
+          <w:rFonts w:cs="Arial"/>
+          <w:color w:val="000000"/>
+        </w:rPr>
+        <w:t>button.</w:t>
+      </w:r>
+      <w:r>
+        <w:rPr>
           <w:rFonts w:ascii="Calibri" w:hAnsi="Calibri" w:cs="Calibri"/>
           <w:color w:val="000000"/>
         </w:rPr>
-        <w:t xml:space="preserve">Click on the </w:t>
-      </w:r>
-      <w:r>
-        <w:rPr>
-          <w:rFonts w:ascii="Calibri" w:hAnsi="Calibri" w:cs="Calibri"/>
-          <w:b/>
-          <w:bCs/>
-          <w:color w:val="000000"/>
-        </w:rPr>
-        <w:t xml:space="preserve">Create New Class </w:t>
-      </w:r>
-      <w:r>
-        <w:rPr>
-          <w:rFonts w:ascii="Calibri" w:hAnsi="Calibri" w:cs="Calibri"/>
-          <w:color w:val="000000"/>
-        </w:rPr>
-        <w:t xml:space="preserve">button. </w:t>
-      </w:r>
-    </w:p>
-    <w:p>
-      <w:pPr>
+        <w:t xml:space="preserve"> </w:t>
+      </w:r>
+    </w:p>
+    <w:p>
+      <w:pPr>
+        <w:pStyle w:val="ListParagraph"/>
         <w:autoSpaceDE w:val="0"/>
         <w:autoSpaceDN w:val="0"/>
         <w:adjustRightInd w:val="0"/>
@@ -667,22 +648,20 @@
         <w:rPr>
           <w:rFonts w:ascii="Calibri" w:hAnsi="Calibri" w:cs="Calibri"/>
           <w:color w:val="000000"/>
+        </w:rPr>
+      </w:pPr>
+      <w:r>
+        <w:rPr>
+          <w:rFonts w:ascii="Calibri" w:hAnsi="Calibri" w:cs="Calibri"/>
+          <w:noProof/>
+          <w:color w:val="000000"/>
           <w:sz w:val="24"/>
           <w:szCs w:val="24"/>
         </w:rPr>
-      </w:pPr>
-      <w:r>
-        <w:rPr>
-          <w:rFonts w:ascii="Calibri" w:hAnsi="Calibri" w:cs="Calibri"/>
-          <w:noProof/>
-          <w:color w:val="000000"/>
-          <w:sz w:val="24"/>
-          <w:szCs w:val="24"/>
-        </w:rPr>
         <w:drawing>
-          <wp:inline distT="0" distB="0" distL="0" distR="0">
-            <wp:extent cx="5943600" cy="945515"/>
-            <wp:effectExtent l="0" t="0" r="0" b="6985"/>
+          <wp:inline distT="0" distB="0" distL="0" distR="0" wp14:anchorId="7E81A4CC" wp14:editId="4E9C349F">
+            <wp:extent cx="4438650" cy="706106"/>
+            <wp:effectExtent l="0" t="0" r="0" b="0"/>
             <wp:docPr id="5" name="Picture 5"/>
             <wp:cNvGraphicFramePr>
               <a:graphicFrameLocks xmlns:a="http://schemas.openxmlformats.org/drawingml/2006/main" noChangeAspect="1"/>
@@ -709,7 +688,7 @@
                   <pic:spPr>
                     <a:xfrm>
                       <a:off x="0" y="0"/>
-                      <a:ext cx="5943600" cy="945515"/>
+                      <a:ext cx="4438650" cy="706106"/>
                     </a:xfrm>
                     <a:prstGeom prst="rect">
                       <a:avLst/>
@@ -724,6 +703,20 @@
     </w:p>
     <w:p>
       <w:pPr>
+        <w:autoSpaceDE w:val="0"/>
+        <w:autoSpaceDN w:val="0"/>
+        <w:adjustRightInd w:val="0"/>
+        <w:spacing w:after="0" w:line="240" w:lineRule="auto"/>
+        <w:rPr>
+          <w:rFonts w:ascii="Calibri" w:hAnsi="Calibri" w:cs="Calibri"/>
+          <w:color w:val="000000"/>
+          <w:sz w:val="24"/>
+          <w:szCs w:val="24"/>
+        </w:rPr>
+      </w:pPr>
+    </w:p>
+    <w:p>
+      <w:pPr>
         <w:pStyle w:val="ListParagraph"/>
         <w:numPr>
           <w:ilvl w:val="0"/>
@@ -740,36 +733,54 @@
       </w:pPr>
       <w:r>
         <w:rPr>
+          <w:rFonts w:cs="Arial"/>
+          <w:color w:val="000000"/>
+        </w:rPr>
+        <w:t xml:space="preserve">Enter a name for the class in the pop-up window, and click on </w:t>
+      </w:r>
+      <w:r>
+        <w:rPr>
+          <w:rFonts w:cs="Arial"/>
+          <w:b/>
+          <w:bCs/>
+          <w:color w:val="000000"/>
+        </w:rPr>
+        <w:t>Save</w:t>
+      </w:r>
+      <w:r>
+        <w:rPr>
+          <w:rFonts w:cs="Arial"/>
+          <w:color w:val="000000"/>
+        </w:rPr>
+        <w:t>. You can create as many classes as needed.</w:t>
+      </w:r>
+      <w:r>
+        <w:rPr>
           <w:rFonts w:ascii="Calibri" w:hAnsi="Calibri" w:cs="Calibri"/>
           <w:color w:val="000000"/>
         </w:rPr>
-        <w:t xml:space="preserve">Enter a name for the class in the pop-up window, and click on </w:t>
-      </w:r>
-      <w:r>
+        <w:t xml:space="preserve"> </w:t>
+      </w:r>
+    </w:p>
+    <w:p>
+      <w:pPr>
+        <w:pStyle w:val="ListParagraph"/>
+        <w:autoSpaceDE w:val="0"/>
+        <w:autoSpaceDN w:val="0"/>
+        <w:adjustRightInd w:val="0"/>
+        <w:spacing w:after="0" w:line="240" w:lineRule="auto"/>
         <w:rPr>
           <w:rFonts w:ascii="Calibri" w:hAnsi="Calibri" w:cs="Calibri"/>
-          <w:b/>
-          <w:bCs/>
-          <w:color w:val="000000"/>
-        </w:rPr>
-        <w:t>Save</w:t>
-      </w:r>
-      <w:r>
-        <w:rPr>
-          <w:rFonts w:ascii="Calibri" w:hAnsi="Calibri" w:cs="Calibri"/>
-          <w:color w:val="000000"/>
-        </w:rPr>
-        <w:t xml:space="preserve">. You can create as many classes as needed. </w:t>
-      </w:r>
-    </w:p>
-    <w:p>
+          <w:color w:val="000000"/>
+        </w:rPr>
+      </w:pPr>
       <w:r>
         <w:rPr>
           <w:noProof/>
         </w:rPr>
         <w:drawing>
-          <wp:inline distT="0" distB="0" distL="0" distR="0">
-            <wp:extent cx="3486297" cy="1133475"/>
+          <wp:inline distT="0" distB="0" distL="0" distR="0" wp14:anchorId="6CB1EDB3" wp14:editId="00F8CEF0">
+            <wp:extent cx="2181225" cy="709166"/>
             <wp:effectExtent l="0" t="0" r="0" b="0"/>
             <wp:docPr id="6" name="Picture 6"/>
             <wp:cNvGraphicFramePr>
@@ -797,7 +808,7 @@
                   <pic:spPr>
                     <a:xfrm>
                       <a:off x="0" y="0"/>
-                      <a:ext cx="3493575" cy="1135841"/>
+                      <a:ext cx="2181225" cy="709166"/>
                     </a:xfrm>
                     <a:prstGeom prst="rect">
                       <a:avLst/>
@@ -810,6 +821,7 @@
         </w:drawing>
       </w:r>
     </w:p>
+    <w:p/>
     <w:p>
       <w:pPr>
         <w:pStyle w:val="Heading3"/>
@@ -839,62 +851,70 @@
       </w:pPr>
       <w:r>
         <w:rPr>
+          <w:rFonts w:cs="Arial"/>
+          <w:color w:val="000000"/>
+        </w:rPr>
+        <w:t xml:space="preserve">Click on the </w:t>
+      </w:r>
+      <w:r>
+        <w:rPr>
+          <w:rFonts w:cs="Arial"/>
+          <w:b/>
+          <w:bCs/>
+          <w:color w:val="000000"/>
+        </w:rPr>
+        <w:t xml:space="preserve">Students Tab </w:t>
+      </w:r>
+      <w:r>
+        <w:rPr>
+          <w:rFonts w:cs="Arial"/>
+          <w:color w:val="000000"/>
+        </w:rPr>
+        <w:t xml:space="preserve">at the top of the Teacher Portal to view the </w:t>
+      </w:r>
+      <w:r>
+        <w:rPr>
+          <w:rFonts w:cs="Arial"/>
+          <w:b/>
+          <w:bCs/>
+          <w:color w:val="000000"/>
+        </w:rPr>
+        <w:t xml:space="preserve">Students </w:t>
+      </w:r>
+      <w:r>
+        <w:rPr>
+          <w:rFonts w:cs="Arial"/>
+          <w:color w:val="000000"/>
+        </w:rPr>
+        <w:t xml:space="preserve">page. To add students, click on the </w:t>
+      </w:r>
+      <w:r>
+        <w:rPr>
+          <w:rFonts w:cs="Arial"/>
+          <w:b/>
+          <w:bCs/>
+          <w:color w:val="000000"/>
+        </w:rPr>
+        <w:t xml:space="preserve">Create/Import Accounts </w:t>
+      </w:r>
+      <w:r>
+        <w:rPr>
+          <w:rFonts w:cs="Arial"/>
+          <w:color w:val="000000"/>
+        </w:rPr>
+        <w:t>button on the left of the page.</w:t>
+      </w:r>
+      <w:r>
+        <w:rPr>
           <w:rFonts w:ascii="Calibri" w:hAnsi="Calibri" w:cs="Calibri"/>
           <w:color w:val="000000"/>
         </w:rPr>
-        <w:t xml:space="preserve">Click on the </w:t>
-      </w:r>
-      <w:r>
-        <w:rPr>
-          <w:rFonts w:ascii="Calibri" w:hAnsi="Calibri" w:cs="Calibri"/>
-          <w:b/>
-          <w:bCs/>
-          <w:color w:val="000000"/>
-        </w:rPr>
-        <w:t xml:space="preserve">Students Tab </w:t>
-      </w:r>
-      <w:r>
-        <w:rPr>
-          <w:rFonts w:ascii="Calibri" w:hAnsi="Calibri" w:cs="Calibri"/>
-          <w:color w:val="000000"/>
-        </w:rPr>
-        <w:t xml:space="preserve">at the top of the Teacher Portal to view the </w:t>
-      </w:r>
-      <w:r>
-        <w:rPr>
-          <w:rFonts w:ascii="Calibri" w:hAnsi="Calibri" w:cs="Calibri"/>
-          <w:b/>
-          <w:bCs/>
-          <w:color w:val="000000"/>
-        </w:rPr>
-        <w:t xml:space="preserve">Students </w:t>
-      </w:r>
-      <w:r>
-        <w:rPr>
-          <w:rFonts w:ascii="Calibri" w:hAnsi="Calibri" w:cs="Calibri"/>
-          <w:color w:val="000000"/>
-        </w:rPr>
-        <w:t xml:space="preserve">page. To add students, click on the </w:t>
-      </w:r>
-      <w:r>
-        <w:rPr>
-          <w:rFonts w:ascii="Calibri" w:hAnsi="Calibri" w:cs="Calibri"/>
-          <w:b/>
-          <w:bCs/>
-          <w:color w:val="000000"/>
-        </w:rPr>
-        <w:t xml:space="preserve">Create/Import Accounts </w:t>
-      </w:r>
-      <w:r>
-        <w:rPr>
-          <w:rFonts w:ascii="Calibri" w:hAnsi="Calibri" w:cs="Calibri"/>
-          <w:color w:val="000000"/>
-        </w:rPr>
-        <w:t xml:space="preserve">button on the left of the page. </w:t>
-      </w:r>
-    </w:p>
-    <w:p>
-      <w:pPr>
+        <w:t xml:space="preserve"> </w:t>
+      </w:r>
+    </w:p>
+    <w:p>
+      <w:pPr>
+        <w:pStyle w:val="ListParagraph"/>
         <w:autoSpaceDE w:val="0"/>
         <w:autoSpaceDN w:val="0"/>
         <w:adjustRightInd w:val="0"/>
@@ -902,22 +922,21 @@
         <w:rPr>
           <w:rFonts w:ascii="Calibri" w:hAnsi="Calibri" w:cs="Calibri"/>
           <w:color w:val="000000"/>
+        </w:rPr>
+      </w:pPr>
+      <w:bookmarkStart w:id="0" w:name="_GoBack"/>
+      <w:r>
+        <w:rPr>
+          <w:rFonts w:ascii="Calibri" w:hAnsi="Calibri" w:cs="Calibri"/>
+          <w:noProof/>
+          <w:color w:val="000000"/>
           <w:sz w:val="24"/>
           <w:szCs w:val="24"/>
         </w:rPr>
-      </w:pPr>
-      <w:r>
-        <w:rPr>
-          <w:rFonts w:ascii="Calibri" w:hAnsi="Calibri" w:cs="Calibri"/>
-          <w:noProof/>
-          <w:color w:val="000000"/>
-          <w:sz w:val="24"/>
-          <w:szCs w:val="24"/>
-        </w:rPr>
         <w:drawing>
-          <wp:inline distT="0" distB="0" distL="0" distR="0">
-            <wp:extent cx="5573535" cy="2352675"/>
-            <wp:effectExtent l="0" t="0" r="8255" b="0"/>
+          <wp:inline distT="0" distB="0" distL="0" distR="0" wp14:anchorId="0D4F6353" wp14:editId="39A219E1">
+            <wp:extent cx="4345663" cy="1568393"/>
+            <wp:effectExtent l="0" t="0" r="0" b="0"/>
             <wp:docPr id="8" name="Picture 8"/>
             <wp:cNvGraphicFramePr>
               <a:graphicFrameLocks xmlns:a="http://schemas.openxmlformats.org/drawingml/2006/main" noChangeAspect="1"/>
@@ -944,7 +963,7 @@
                   <pic:spPr>
                     <a:xfrm>
                       <a:off x="0" y="0"/>
-                      <a:ext cx="5588950" cy="2359182"/>
+                      <a:ext cx="4345663" cy="1568393"/>
                     </a:xfrm>
                     <a:prstGeom prst="rect">
                       <a:avLst/>
@@ -956,6 +975,21 @@
           </wp:inline>
         </w:drawing>
       </w:r>
+      <w:bookmarkEnd w:id="0"/>
+    </w:p>
+    <w:p>
+      <w:pPr>
+        <w:autoSpaceDE w:val="0"/>
+        <w:autoSpaceDN w:val="0"/>
+        <w:adjustRightInd w:val="0"/>
+        <w:spacing w:after="0" w:line="240" w:lineRule="auto"/>
+        <w:rPr>
+          <w:rFonts w:ascii="Calibri" w:hAnsi="Calibri" w:cs="Calibri"/>
+          <w:color w:val="000000"/>
+          <w:sz w:val="24"/>
+          <w:szCs w:val="24"/>
+        </w:rPr>
+      </w:pPr>
     </w:p>
     <w:p>
       <w:pPr>
@@ -969,13 +1003,13 @@
         <w:adjustRightInd w:val="0"/>
         <w:spacing w:after="0" w:line="240" w:lineRule="auto"/>
         <w:rPr>
-          <w:rFonts w:ascii="Calibri" w:hAnsi="Calibri" w:cs="Calibri"/>
-          <w:color w:val="000000"/>
-        </w:rPr>
-      </w:pPr>
-      <w:r>
-        <w:rPr>
-          <w:rFonts w:ascii="Calibri" w:hAnsi="Calibri" w:cs="Calibri"/>
+          <w:rFonts w:cs="Arial"/>
+          <w:color w:val="000000"/>
+        </w:rPr>
+      </w:pPr>
+      <w:r>
+        <w:rPr>
+          <w:rFonts w:cs="Arial"/>
           <w:color w:val="000000"/>
         </w:rPr>
         <w:t xml:space="preserve">There are 3 options to create or import your student roster. </w:t>
@@ -995,13 +1029,14 @@
         <w:rPr>
           <w:rFonts w:ascii="Calibri" w:hAnsi="Calibri" w:cs="Calibri"/>
           <w:color w:val="000000"/>
-        </w:rPr>
-      </w:pPr>
-      <w:r>
-        <w:rPr>
-          <w:b/>
-          <w:bCs/>
-          <w:sz w:val="22"/>
+          <w:szCs w:val="20"/>
+        </w:rPr>
+      </w:pPr>
+      <w:r>
+        <w:rPr>
+          <w:b/>
+          <w:bCs/>
+          <w:szCs w:val="20"/>
         </w:rPr>
         <w:t xml:space="preserve">Option 1: Create Individual Student Accounts </w:t>
       </w:r>
@@ -1017,35 +1052,49 @@
       </w:pPr>
       <w:r>
         <w:rPr>
-          <w:sz w:val="22"/>
+          <w:szCs w:val="20"/>
         </w:rPr>
         <w:t xml:space="preserve">Choose a unique username and password for your individual students. Since </w:t>
       </w:r>
       <w:proofErr w:type="spellStart"/>
       <w:r>
         <w:rPr>
-          <w:sz w:val="22"/>
+          <w:szCs w:val="20"/>
         </w:rPr>
         <w:t>Bicheech</w:t>
       </w:r>
       <w:proofErr w:type="spellEnd"/>
       <w:r>
         <w:rPr>
-          <w:sz w:val="22"/>
-        </w:rPr>
-        <w:t xml:space="preserve"> is a free site with multiple users, you must choose a very unique username for each student. The username must be between 4 and 30 characters and can contain only letters, numbers, underscores (_), and one dot. Select the class (if any). Optional fields include the student’s first name, last name, and email address. Click on </w:t>
-      </w:r>
-      <w:r>
-        <w:rPr>
-          <w:b/>
-          <w:bCs/>
-          <w:sz w:val="22"/>
+          <w:szCs w:val="20"/>
+        </w:rPr>
+        <w:t xml:space="preserve"> is a free site with multiple users, you must choose a </w:t>
+      </w:r>
+      <w:proofErr w:type="gramStart"/>
+      <w:r>
+        <w:rPr>
+          <w:szCs w:val="20"/>
+        </w:rPr>
+        <w:t>very unique</w:t>
+      </w:r>
+      <w:proofErr w:type="gramEnd"/>
+      <w:r>
+        <w:rPr>
+          <w:szCs w:val="20"/>
+        </w:rPr>
+        <w:t xml:space="preserve"> username for each student. The username must be between 4 and 30 characters and can contain only letters, numbers, underscores (_), and one dot. Select the class (if any). Optional fields include the student’s first name, last name, and email address. Click on </w:t>
+      </w:r>
+      <w:r>
+        <w:rPr>
+          <w:b/>
+          <w:bCs/>
+          <w:szCs w:val="20"/>
         </w:rPr>
         <w:t xml:space="preserve">Create Student Account </w:t>
       </w:r>
       <w:r>
         <w:rPr>
-          <w:sz w:val="22"/>
+          <w:szCs w:val="20"/>
         </w:rPr>
         <w:t>when finished. You will have to provide each student with his or her created username and password.</w:t>
       </w:r>
@@ -1063,10 +1112,9 @@
         <w:rPr>
           <w:noProof/>
         </w:rPr>
-        <w:lastRenderedPageBreak/>
         <w:drawing>
           <wp:inline distT="0" distB="0" distL="0" distR="0">
-            <wp:extent cx="2524125" cy="2076906"/>
+            <wp:extent cx="1504950" cy="1304663"/>
             <wp:effectExtent l="0" t="0" r="0" b="0"/>
             <wp:docPr id="9" name="Picture 9"/>
             <wp:cNvGraphicFramePr>
@@ -1094,7 +1142,7 @@
                   <pic:spPr>
                     <a:xfrm>
                       <a:off x="0" y="0"/>
-                      <a:ext cx="2560079" cy="2106489"/>
+                      <a:ext cx="1565580" cy="1357224"/>
                     </a:xfrm>
                     <a:prstGeom prst="rect">
                       <a:avLst/>
@@ -1121,13 +1169,14 @@
         <w:rPr>
           <w:rFonts w:ascii="Calibri" w:hAnsi="Calibri" w:cs="Calibri"/>
           <w:color w:val="000000"/>
-        </w:rPr>
-      </w:pPr>
-      <w:r>
-        <w:rPr>
-          <w:b/>
-          <w:bCs/>
-          <w:sz w:val="22"/>
+          <w:szCs w:val="20"/>
+        </w:rPr>
+      </w:pPr>
+      <w:r>
+        <w:rPr>
+          <w:b/>
+          <w:bCs/>
+          <w:szCs w:val="20"/>
         </w:rPr>
         <w:t xml:space="preserve">Option 2: Import Multiple Student Accounts </w:t>
       </w:r>
@@ -1143,21 +1192,35 @@
       </w:pPr>
       <w:r>
         <w:rPr>
-          <w:sz w:val="22"/>
-        </w:rPr>
-        <w:t xml:space="preserve">With this option, you can import any number of students at once using the Student Import Tool. This tool allows you to quickly create any number of unique usernames and passwords. Click on </w:t>
-      </w:r>
-      <w:r>
-        <w:rPr>
-          <w:b/>
-          <w:bCs/>
-          <w:sz w:val="22"/>
+          <w:szCs w:val="20"/>
+        </w:rPr>
+        <w:t xml:space="preserve">With this option, you can import any number of students at once using the Student Import Tool. This tool allows you </w:t>
+      </w:r>
+      <w:proofErr w:type="gramStart"/>
+      <w:r>
+        <w:rPr>
+          <w:szCs w:val="20"/>
+        </w:rPr>
+        <w:t>to quickly create</w:t>
+      </w:r>
+      <w:proofErr w:type="gramEnd"/>
+      <w:r>
+        <w:rPr>
+          <w:szCs w:val="20"/>
+        </w:rPr>
+        <w:t xml:space="preserve"> any number of unique usernames and passwords. Click on </w:t>
+      </w:r>
+      <w:r>
+        <w:rPr>
+          <w:b/>
+          <w:bCs/>
+          <w:szCs w:val="20"/>
         </w:rPr>
         <w:t xml:space="preserve">Go to Student Import Tool </w:t>
       </w:r>
       <w:r>
         <w:rPr>
-          <w:sz w:val="22"/>
+          <w:szCs w:val="20"/>
         </w:rPr>
         <w:t>to begin.</w:t>
       </w:r>
@@ -1181,6 +1244,7 @@
           <w:noProof/>
           <w:color w:val="000000"/>
         </w:rPr>
+        <w:lastRenderedPageBreak/>
         <w:drawing>
           <wp:inline distT="0" distB="0" distL="0" distR="0" wp14:anchorId="12765D77" wp14:editId="61EC58E6">
             <wp:extent cx="2055453" cy="1841979"/>
@@ -1239,21 +1303,21 @@
       </w:pPr>
       <w:r>
         <w:rPr>
-          <w:sz w:val="22"/>
+          <w:szCs w:val="20"/>
         </w:rPr>
         <w:t xml:space="preserve">To use the Student Import Tool, you upload your student information in a CSV spreadsheet in Microsoft Excel. </w:t>
       </w:r>
       <w:proofErr w:type="spellStart"/>
       <w:r>
         <w:rPr>
-          <w:sz w:val="22"/>
+          <w:szCs w:val="20"/>
         </w:rPr>
         <w:t>Bicheech</w:t>
       </w:r>
       <w:proofErr w:type="spellEnd"/>
       <w:r>
         <w:rPr>
-          <w:sz w:val="22"/>
+          <w:szCs w:val="20"/>
         </w:rPr>
         <w:t xml:space="preserve"> provides an example file for your use. Click on </w:t>
       </w:r>
@@ -1261,13 +1325,13 @@
         <w:rPr>
           <w:b/>
           <w:bCs/>
-          <w:sz w:val="22"/>
+          <w:szCs w:val="20"/>
         </w:rPr>
         <w:t xml:space="preserve">Click here for an example file </w:t>
       </w:r>
       <w:r>
         <w:rPr>
-          <w:sz w:val="22"/>
+          <w:szCs w:val="20"/>
         </w:rPr>
         <w:t>to download the sample CSV file.</w:t>
       </w:r>
@@ -1334,11 +1398,12 @@
         <w:rPr>
           <w:rFonts w:ascii="Calibri" w:hAnsi="Calibri" w:cs="Calibri"/>
           <w:color w:val="000000"/>
-        </w:rPr>
-      </w:pPr>
-      <w:r>
-        <w:rPr>
-          <w:sz w:val="22"/>
+          <w:szCs w:val="20"/>
+        </w:rPr>
+      </w:pPr>
+      <w:r>
+        <w:rPr>
+          <w:szCs w:val="20"/>
         </w:rPr>
         <w:t>In the downloaded template, input the student information in the following column order: Column A – Username, Column B – Password, Column C – First name, Column D – Last name, and Column E – Email address. Only the username and password are required.</w:t>
       </w:r>
@@ -1423,27 +1488,24 @@
         <w:rPr>
           <w:rFonts w:ascii="Calibri" w:hAnsi="Calibri" w:cs="Calibri"/>
           <w:color w:val="000000"/>
-        </w:rPr>
-      </w:pPr>
-      <w:r>
-        <w:rPr>
-          <w:sz w:val="22"/>
-        </w:rPr>
-        <w:lastRenderedPageBreak/>
+          <w:szCs w:val="20"/>
+        </w:rPr>
+      </w:pPr>
+      <w:r>
+        <w:rPr>
+          <w:szCs w:val="20"/>
+        </w:rPr>
         <w:t>In the downloaded template, input the student information in the following column order: Column A – Username, Column B – Password, Column C – First name, Column D – Last name, and Column E – Email address. Only the username and password are required.</w:t>
       </w:r>
     </w:p>
     <w:p>
       <w:pPr>
         <w:pStyle w:val="ListParagraph"/>
-        <w:numPr>
-          <w:ilvl w:val="0"/>
-          <w:numId w:val="4"/>
-        </w:numPr>
         <w:autoSpaceDE w:val="0"/>
         <w:autoSpaceDN w:val="0"/>
         <w:adjustRightInd w:val="0"/>
         <w:spacing w:after="0" w:line="240" w:lineRule="auto"/>
+        <w:ind w:left="1440"/>
         <w:rPr>
           <w:rFonts w:ascii="Calibri" w:hAnsi="Calibri" w:cs="Calibri"/>
           <w:color w:val="000000"/>
@@ -1508,36 +1570,34 @@
     <w:p>
       <w:pPr>
         <w:pStyle w:val="ListParagraph"/>
-        <w:numPr>
-          <w:ilvl w:val="0"/>
-          <w:numId w:val="4"/>
-        </w:numPr>
         <w:autoSpaceDE w:val="0"/>
         <w:autoSpaceDN w:val="0"/>
         <w:adjustRightInd w:val="0"/>
         <w:spacing w:after="0" w:line="240" w:lineRule="auto"/>
+        <w:ind w:left="1440"/>
         <w:rPr>
           <w:rFonts w:ascii="Calibri" w:hAnsi="Calibri" w:cs="Calibri"/>
           <w:color w:val="000000"/>
-        </w:rPr>
-      </w:pPr>
-      <w:r>
-        <w:rPr>
-          <w:sz w:val="22"/>
+          <w:szCs w:val="20"/>
+        </w:rPr>
+      </w:pPr>
+      <w:r>
+        <w:rPr>
+          <w:szCs w:val="20"/>
         </w:rPr>
         <w:t xml:space="preserve">After save your file, upload it to </w:t>
       </w:r>
       <w:proofErr w:type="spellStart"/>
       <w:r>
         <w:rPr>
-          <w:sz w:val="22"/>
+          <w:szCs w:val="20"/>
         </w:rPr>
         <w:t>Bicheech</w:t>
       </w:r>
       <w:proofErr w:type="spellEnd"/>
       <w:r>
         <w:rPr>
-          <w:sz w:val="22"/>
+          <w:szCs w:val="20"/>
         </w:rPr>
         <w:t xml:space="preserve"> by clicking the </w:t>
       </w:r>
@@ -1545,13 +1605,13 @@
         <w:rPr>
           <w:b/>
           <w:bCs/>
-          <w:sz w:val="22"/>
+          <w:szCs w:val="20"/>
         </w:rPr>
         <w:t xml:space="preserve">Browse </w:t>
       </w:r>
       <w:r>
         <w:rPr>
-          <w:sz w:val="22"/>
+          <w:szCs w:val="20"/>
         </w:rPr>
         <w:t xml:space="preserve">button. From the drop down menu, select the class (if any) to import the students. Click </w:t>
       </w:r>
@@ -1559,13 +1619,13 @@
         <w:rPr>
           <w:b/>
           <w:bCs/>
-          <w:sz w:val="22"/>
+          <w:szCs w:val="20"/>
         </w:rPr>
         <w:t>Begin Import</w:t>
       </w:r>
       <w:r>
         <w:rPr>
-          <w:sz w:val="22"/>
+          <w:szCs w:val="20"/>
         </w:rPr>
         <w:t>.</w:t>
       </w:r>
@@ -1573,14 +1633,11 @@
     <w:p>
       <w:pPr>
         <w:pStyle w:val="ListParagraph"/>
-        <w:numPr>
-          <w:ilvl w:val="0"/>
-          <w:numId w:val="4"/>
-        </w:numPr>
         <w:autoSpaceDE w:val="0"/>
         <w:autoSpaceDN w:val="0"/>
         <w:adjustRightInd w:val="0"/>
         <w:spacing w:after="0" w:line="240" w:lineRule="auto"/>
+        <w:ind w:left="1440"/>
         <w:rPr>
           <w:rFonts w:ascii="Calibri" w:hAnsi="Calibri" w:cs="Calibri"/>
           <w:color w:val="000000"/>
@@ -1592,6 +1649,7 @@
           <w:noProof/>
           <w:color w:val="000000"/>
         </w:rPr>
+        <w:lastRenderedPageBreak/>
         <w:drawing>
           <wp:inline distT="0" distB="0" distL="0" distR="0">
             <wp:extent cx="5038725" cy="1080770"/>
@@ -1638,22 +1696,20 @@
     <w:p>
       <w:pPr>
         <w:pStyle w:val="ListParagraph"/>
-        <w:numPr>
-          <w:ilvl w:val="0"/>
-          <w:numId w:val="4"/>
-        </w:numPr>
         <w:autoSpaceDE w:val="0"/>
         <w:autoSpaceDN w:val="0"/>
         <w:adjustRightInd w:val="0"/>
         <w:spacing w:after="0" w:line="240" w:lineRule="auto"/>
+        <w:ind w:left="1440"/>
         <w:rPr>
           <w:rFonts w:ascii="Calibri" w:hAnsi="Calibri" w:cs="Calibri"/>
           <w:color w:val="000000"/>
-        </w:rPr>
-      </w:pPr>
-      <w:r>
-        <w:rPr>
-          <w:sz w:val="22"/>
+          <w:szCs w:val="20"/>
+        </w:rPr>
+      </w:pPr>
+      <w:r>
+        <w:rPr>
+          <w:szCs w:val="20"/>
         </w:rPr>
         <w:t xml:space="preserve">In the next page, review the information and click the </w:t>
       </w:r>
@@ -1661,28 +1717,39 @@
         <w:rPr>
           <w:b/>
           <w:bCs/>
-          <w:sz w:val="22"/>
+          <w:szCs w:val="20"/>
         </w:rPr>
         <w:t xml:space="preserve">Complete Import </w:t>
       </w:r>
       <w:r>
         <w:rPr>
-          <w:sz w:val="22"/>
-        </w:rPr>
-        <w:t>button at the bottom of the table. If you need to change any information, go back to the previous page and edit and save the spreadsheet before uploading it again.</w:t>
+          <w:szCs w:val="20"/>
+        </w:rPr>
+        <w:t xml:space="preserve">button at the bottom of the table. If you need to change any information, go back to the previous </w:t>
+      </w:r>
+      <w:proofErr w:type="gramStart"/>
+      <w:r>
+        <w:rPr>
+          <w:szCs w:val="20"/>
+        </w:rPr>
+        <w:t>page and edit</w:t>
+      </w:r>
+      <w:proofErr w:type="gramEnd"/>
+      <w:r>
+        <w:rPr>
+          <w:szCs w:val="20"/>
+        </w:rPr>
+        <w:t xml:space="preserve"> and save the spreadsheet before uploading it again.</w:t>
       </w:r>
     </w:p>
     <w:p>
       <w:pPr>
         <w:pStyle w:val="ListParagraph"/>
-        <w:numPr>
-          <w:ilvl w:val="0"/>
-          <w:numId w:val="4"/>
-        </w:numPr>
         <w:autoSpaceDE w:val="0"/>
         <w:autoSpaceDN w:val="0"/>
         <w:adjustRightInd w:val="0"/>
         <w:spacing w:after="0" w:line="240" w:lineRule="auto"/>
+        <w:ind w:left="1440"/>
         <w:rPr>
           <w:rFonts w:ascii="Calibri" w:hAnsi="Calibri" w:cs="Calibri"/>
           <w:color w:val="000000"/>
@@ -1740,25 +1807,36 @@
     <w:p>
       <w:pPr>
         <w:pStyle w:val="ListParagraph"/>
-        <w:numPr>
-          <w:ilvl w:val="0"/>
-          <w:numId w:val="4"/>
-        </w:numPr>
         <w:autoSpaceDE w:val="0"/>
         <w:autoSpaceDN w:val="0"/>
         <w:adjustRightInd w:val="0"/>
         <w:spacing w:after="0" w:line="240" w:lineRule="auto"/>
+        <w:ind w:left="1440"/>
         <w:rPr>
           <w:rFonts w:ascii="Calibri" w:hAnsi="Calibri" w:cs="Calibri"/>
           <w:color w:val="000000"/>
-        </w:rPr>
-      </w:pPr>
-      <w:r>
-        <w:rPr>
-          <w:sz w:val="22"/>
-        </w:rPr>
-        <w:lastRenderedPageBreak/>
-        <w:t>You will be taken back to the Student Import Tool and see a message stating that your student accounts have been successfully imported.</w:t>
+          <w:szCs w:val="20"/>
+        </w:rPr>
+      </w:pPr>
+      <w:r>
+        <w:rPr>
+          <w:szCs w:val="20"/>
+        </w:rPr>
+        <w:t xml:space="preserve">You </w:t>
+      </w:r>
+      <w:proofErr w:type="gramStart"/>
+      <w:r>
+        <w:rPr>
+          <w:szCs w:val="20"/>
+        </w:rPr>
+        <w:t>will be taken</w:t>
+      </w:r>
+      <w:proofErr w:type="gramEnd"/>
+      <w:r>
+        <w:rPr>
+          <w:szCs w:val="20"/>
+        </w:rPr>
+        <w:t xml:space="preserve"> back to the Student Import Tool and see a message stating that your student accounts have been successfully imported.</w:t>
       </w:r>
     </w:p>
     <w:p>
@@ -1768,40 +1846,55 @@
           <w:ilvl w:val="0"/>
           <w:numId w:val="4"/>
         </w:numPr>
-      </w:pPr>
-      <w:r>
-        <w:rPr>
-          <w:b/>
-          <w:bCs/>
-          <w:sz w:val="22"/>
-          <w:szCs w:val="22"/>
+        <w:rPr>
+          <w:rFonts w:ascii="Arial" w:hAnsi="Arial" w:cs="Arial"/>
+          <w:sz w:val="20"/>
+          <w:szCs w:val="20"/>
+        </w:rPr>
+      </w:pPr>
+      <w:r>
+        <w:rPr>
+          <w:rFonts w:ascii="Arial" w:hAnsi="Arial" w:cs="Arial"/>
+          <w:b/>
+          <w:bCs/>
+          <w:sz w:val="20"/>
+          <w:szCs w:val="20"/>
         </w:rPr>
         <w:t>Option 3: Add Existing Accounts</w:t>
       </w:r>
       <w:r>
         <w:rPr>
-          <w:b/>
-          <w:bCs/>
-          <w:sz w:val="22"/>
-          <w:szCs w:val="22"/>
+          <w:rFonts w:ascii="Arial" w:hAnsi="Arial" w:cs="Arial"/>
+          <w:b/>
+          <w:bCs/>
+          <w:sz w:val="20"/>
+          <w:szCs w:val="20"/>
         </w:rPr>
         <w:br/>
       </w:r>
-      <w:r>
-        <w:rPr>
-          <w:sz w:val="22"/>
-          <w:szCs w:val="22"/>
-        </w:rPr>
-        <w:t>If a student account was created outside of your Teacher Portal (i.e. in another teacher’s class), you can add the account to your Portal by entering the student’s username and password.</w:t>
+      <w:proofErr w:type="gramStart"/>
+      <w:r>
+        <w:rPr>
+          <w:rFonts w:ascii="Arial" w:hAnsi="Arial" w:cs="Arial"/>
+          <w:sz w:val="20"/>
+          <w:szCs w:val="20"/>
+        </w:rPr>
+        <w:t>If</w:t>
+      </w:r>
+      <w:proofErr w:type="gramEnd"/>
+      <w:r>
+        <w:rPr>
+          <w:rFonts w:ascii="Arial" w:hAnsi="Arial" w:cs="Arial"/>
+          <w:sz w:val="20"/>
+          <w:szCs w:val="20"/>
+        </w:rPr>
+        <w:t xml:space="preserve"> a student account was created outside of your Teacher Portal (i.e. in another teacher’s class), you can add the account to your Portal by entering the student’s username and password.</w:t>
       </w:r>
     </w:p>
     <w:p>
       <w:pPr>
         <w:pStyle w:val="Default"/>
-        <w:numPr>
-          <w:ilvl w:val="0"/>
-          <w:numId w:val="4"/>
-        </w:numPr>
+        <w:ind w:left="1440"/>
       </w:pPr>
       <w:r>
         <w:rPr>
@@ -1853,54 +1946,84 @@
     <w:p>
       <w:pPr>
         <w:pStyle w:val="Default"/>
-        <w:numPr>
-          <w:ilvl w:val="0"/>
-          <w:numId w:val="4"/>
-        </w:numPr>
-      </w:pPr>
-      <w:r>
-        <w:rPr>
-          <w:sz w:val="22"/>
-          <w:szCs w:val="22"/>
+        <w:ind w:left="1440"/>
+        <w:rPr>
+          <w:rFonts w:ascii="Arial" w:hAnsi="Arial" w:cs="Arial"/>
+          <w:sz w:val="20"/>
+          <w:szCs w:val="20"/>
+        </w:rPr>
+      </w:pPr>
+      <w:r>
+        <w:rPr>
+          <w:rFonts w:ascii="Arial" w:hAnsi="Arial" w:cs="Arial"/>
+          <w:sz w:val="20"/>
+          <w:szCs w:val="20"/>
         </w:rPr>
         <w:t xml:space="preserve">Click on the </w:t>
       </w:r>
       <w:r>
         <w:rPr>
-          <w:b/>
-          <w:bCs/>
-          <w:sz w:val="22"/>
-          <w:szCs w:val="22"/>
+          <w:rFonts w:ascii="Arial" w:hAnsi="Arial" w:cs="Arial"/>
+          <w:b/>
+          <w:bCs/>
+          <w:sz w:val="20"/>
+          <w:szCs w:val="20"/>
         </w:rPr>
         <w:t xml:space="preserve">Students tab </w:t>
       </w:r>
       <w:r>
         <w:rPr>
-          <w:sz w:val="22"/>
-          <w:szCs w:val="22"/>
-        </w:rPr>
-        <w:t>to view all of the created student accounts. Click on the pencil next to each name to edit the details for the student. Click on the magnifying glass to view the detailed information for each student including their progress and account activity.</w:t>
+          <w:rFonts w:ascii="Arial" w:hAnsi="Arial" w:cs="Arial"/>
+          <w:sz w:val="20"/>
+          <w:szCs w:val="20"/>
+        </w:rPr>
+        <w:t xml:space="preserve">to view all of the created student accounts. Click on the pencil next to each name to edit the details for the student. Click on the magnifying glass to </w:t>
+      </w:r>
+      <w:r>
+        <w:rPr>
+          <w:rFonts w:ascii="Arial" w:hAnsi="Arial" w:cs="Arial"/>
+          <w:sz w:val="20"/>
+          <w:szCs w:val="20"/>
+        </w:rPr>
+        <w:lastRenderedPageBreak/>
+        <w:t xml:space="preserve">view the detailed information for </w:t>
+      </w:r>
+      <w:proofErr w:type="gramStart"/>
+      <w:r>
+        <w:rPr>
+          <w:rFonts w:ascii="Arial" w:hAnsi="Arial" w:cs="Arial"/>
+          <w:sz w:val="20"/>
+          <w:szCs w:val="20"/>
+        </w:rPr>
+        <w:t>each student including their</w:t>
+      </w:r>
+      <w:proofErr w:type="gramEnd"/>
+      <w:r>
+        <w:rPr>
+          <w:rFonts w:ascii="Arial" w:hAnsi="Arial" w:cs="Arial"/>
+          <w:sz w:val="20"/>
+          <w:szCs w:val="20"/>
+        </w:rPr>
+        <w:t xml:space="preserve"> progress and account activity.</w:t>
       </w:r>
     </w:p>
     <w:p>
       <w:pPr>
         <w:pStyle w:val="ListParagraph"/>
-        <w:numPr>
-          <w:ilvl w:val="0"/>
-          <w:numId w:val="4"/>
-        </w:numPr>
         <w:autoSpaceDE w:val="0"/>
         <w:autoSpaceDN w:val="0"/>
         <w:adjustRightInd w:val="0"/>
         <w:spacing w:after="0" w:line="240" w:lineRule="auto"/>
+        <w:ind w:left="1440"/>
         <w:rPr>
           <w:rFonts w:ascii="Calibri" w:hAnsi="Calibri" w:cs="Calibri"/>
           <w:color w:val="000000"/>
-        </w:rPr>
-      </w:pPr>
-      <w:r>
-        <w:rPr>
-          <w:sz w:val="22"/>
+          <w:szCs w:val="20"/>
+        </w:rPr>
+      </w:pPr>
+      <w:r>
+        <w:rPr>
+          <w:szCs w:val="20"/>
         </w:rPr>
         <w:t xml:space="preserve">On the </w:t>
       </w:r>
@@ -1908,13 +2031,31 @@
         <w:rPr>
           <w:b/>
           <w:bCs/>
-          <w:sz w:val="22"/>
-        </w:rPr>
-        <w:t xml:space="preserve">Students page </w:t>
-      </w:r>
-      <w:r>
-        <w:rPr>
-          <w:sz w:val="22"/>
+          <w:szCs w:val="20"/>
+        </w:rPr>
+        <w:t xml:space="preserve">Students </w:t>
+      </w:r>
+      <w:proofErr w:type="gramStart"/>
+      <w:r>
+        <w:rPr>
+          <w:b/>
+          <w:bCs/>
+          <w:szCs w:val="20"/>
+        </w:rPr>
+        <w:t>page</w:t>
+      </w:r>
+      <w:proofErr w:type="gramEnd"/>
+      <w:r>
+        <w:rPr>
+          <w:b/>
+          <w:bCs/>
+          <w:szCs w:val="20"/>
+        </w:rPr>
+        <w:t xml:space="preserve"> </w:t>
+      </w:r>
+      <w:r>
+        <w:rPr>
+          <w:szCs w:val="20"/>
         </w:rPr>
         <w:t>you can also change the class of a student, reset an account, reset a password, or delete an account.</w:t>
       </w:r>
@@ -2001,23 +2142,20 @@
         </w:numPr>
       </w:pPr>
       <w:r>
-        <w:t xml:space="preserve">As your </w:t>
-      </w:r>
+        <w:t xml:space="preserve">As your students complete lessons, games, and tests on </w:t>
+      </w:r>
+      <w:proofErr w:type="spellStart"/>
       <w:proofErr w:type="gramStart"/>
       <w:r>
-        <w:t>students</w:t>
+        <w:t>Bicheech</w:t>
+      </w:r>
+      <w:proofErr w:type="spellEnd"/>
+      <w:r>
+        <w:t>;</w:t>
       </w:r>
       <w:proofErr w:type="gramEnd"/>
       <w:r>
-        <w:t xml:space="preserve"> complete lessons, games, and tests on </w:t>
-      </w:r>
-      <w:proofErr w:type="spellStart"/>
-      <w:r>
-        <w:t>Bicheech</w:t>
-      </w:r>
-      <w:proofErr w:type="spellEnd"/>
-      <w:r>
-        <w:t xml:space="preserve">; you can view their progress in real time on the </w:t>
+        <w:t xml:space="preserve"> you can view their progress in real time on the </w:t>
       </w:r>
       <w:r>
         <w:rPr>
@@ -2080,7 +2218,6 @@
         <w:rPr>
           <w:noProof/>
         </w:rPr>
-        <w:lastRenderedPageBreak/>
         <w:drawing>
           <wp:inline distT="0" distB="0" distL="0" distR="0">
             <wp:extent cx="5476875" cy="1171575"/>
@@ -2157,6 +2294,7 @@
         <w:rPr>
           <w:noProof/>
         </w:rPr>
+        <w:lastRenderedPageBreak/>
         <w:drawing>
           <wp:inline distT="0" distB="0" distL="0" distR="0">
             <wp:extent cx="4000500" cy="3963744"/>
@@ -2317,7 +2455,6 @@
         <w:rPr>
           <w:szCs w:val="20"/>
         </w:rPr>
-        <w:lastRenderedPageBreak/>
         <w:t xml:space="preserve">Select a Date Range: Custom (you must choose the dates within the past 40 days), Today, Yesterday, This Week, Last Week, or All Time. </w:t>
       </w:r>
     </w:p>
@@ -2336,21 +2473,7 @@
         <w:rPr>
           <w:szCs w:val="20"/>
         </w:rPr>
-        <w:t xml:space="preserve">Select a Report: Student Progress Summary, </w:t>
-      </w:r>
-      <w:proofErr w:type="gramStart"/>
-      <w:r>
-        <w:rPr>
-          <w:szCs w:val="20"/>
-        </w:rPr>
-        <w:t>Detailed</w:t>
-      </w:r>
-      <w:proofErr w:type="gramEnd"/>
-      <w:r>
-        <w:rPr>
-          <w:szCs w:val="20"/>
-        </w:rPr>
-        <w:t xml:space="preserve"> by Lesson, Typing Tests, or Class Scoreboard </w:t>
+        <w:t xml:space="preserve">Select a Report: Student Progress Summary, Detailed by Lesson, Typing Tests, or Class Scoreboard </w:t>
       </w:r>
     </w:p>
     <w:p>
@@ -2435,6 +2558,7 @@
       </w:pPr>
       <w:proofErr w:type="spellStart"/>
       <w:r>
+        <w:lastRenderedPageBreak/>
         <w:t>Bicheech</w:t>
       </w:r>
       <w:r>
@@ -2523,42 +2647,7 @@
           <w:b/>
           <w:bCs/>
         </w:rPr>
-        <w:t>www.</w:t>
-      </w:r>
-      <w:r>
-        <w:rPr>
-          <w:b/>
-          <w:bCs/>
-        </w:rPr>
-        <w:t>bicheech</w:t>
-      </w:r>
-      <w:r>
-        <w:rPr>
-          <w:b/>
-          <w:bCs/>
-        </w:rPr>
-        <w:t>.com</w:t>
-      </w:r>
-      <w:r>
-        <w:rPr>
-          <w:b/>
-          <w:bCs/>
-        </w:rPr>
-        <w:t>/mn</w:t>
-      </w:r>
-      <w:r>
-        <w:rPr>
-          <w:b/>
-          <w:bCs/>
-        </w:rPr>
-        <w:t>/tutor</w:t>
-      </w:r>
-      <w:r>
-        <w:rPr>
-          <w:b/>
-          <w:bCs/>
-        </w:rPr>
-        <w:t>/start</w:t>
+        <w:t>www.bicheech.com/mn/tutor/start</w:t>
       </w:r>
       <w:r>
         <w:t xml:space="preserve">. Students enter their teacher-created usernames and passwords to log in. Students can access this site and complete activities from anywhere. </w:t>
@@ -2689,18 +2778,18 @@
         <w:rPr>
           <w:sz w:val="22"/>
         </w:rPr>
+        <w:t>As students participate in an activity, they are presented with a diagram of the keyboard on the screen to help them with their finger placements without looking at the keyboard. They also receive immediate feedback as they progress through the lesson including speed and accuracy.</w:t>
+      </w:r>
+    </w:p>
+    <w:p>
+      <w:pPr>
+        <w:pStyle w:val="ListParagraph"/>
+      </w:pPr>
+      <w:r>
+        <w:rPr>
+          <w:noProof/>
+        </w:rPr>
         <w:lastRenderedPageBreak/>
-        <w:t>As students participate in an activity, they are presented with a diagram of the keyboard on the screen to help them with their finger placements without looking at the keyboard. They also receive immediate feedback as they progress through the lesson including speed and accuracy.</w:t>
-      </w:r>
-    </w:p>
-    <w:p>
-      <w:pPr>
-        <w:pStyle w:val="ListParagraph"/>
-      </w:pPr>
-      <w:r>
-        <w:rPr>
-          <w:noProof/>
-        </w:rPr>
         <w:drawing>
           <wp:inline distT="0" distB="0" distL="0" distR="0">
             <wp:extent cx="3457575" cy="2162175"/>
@@ -2857,12 +2946,7 @@
         <w:t xml:space="preserve">Typing Tab </w:t>
       </w:r>
       <w:r>
-        <w:t xml:space="preserve">after completing a </w:t>
-      </w:r>
-      <w:bookmarkStart w:id="0" w:name="_GoBack"/>
-      <w:bookmarkEnd w:id="0"/>
-      <w:r>
-        <w:t>lesson to track their progress. Their progress can be v</w:t>
+        <w:t>after completing a lesson to track their progress. Their progress can be v</w:t>
       </w:r>
       <w:r>
         <w:t>iewed from your Teacher Portal.</w:t>
@@ -2876,7 +2960,6 @@
         <w:rPr>
           <w:noProof/>
         </w:rPr>
-        <w:lastRenderedPageBreak/>
         <w:drawing>
           <wp:inline distT="0" distB="0" distL="0" distR="0">
             <wp:extent cx="4305300" cy="2428631"/>
@@ -2932,7 +3015,7 @@
 </file>
 
 <file path=word/numbering.xml><?xml version="1.0" encoding="utf-8"?>
-<w:numbering xmlns:wpc="http://schemas.microsoft.com/office/word/2010/wordprocessingCanvas" xmlns:cx="http://schemas.microsoft.com/office/drawing/2014/chartex" xmlns:mc="http://schemas.openxmlformats.org/markup-compatibility/2006" xmlns:o="urn:schemas-microsoft-com:office:office" xmlns:r="http://schemas.openxmlformats.org/officeDocument/2006/relationships" xmlns:m="http://schemas.openxmlformats.org/officeDocument/2006/math" xmlns:v="urn:schemas-microsoft-com:vml" xmlns:wp14="http://schemas.microsoft.com/office/word/2010/wordprocessingDrawing" xmlns:wp="http://schemas.openxmlformats.org/drawingml/2006/wordprocessingDrawing" xmlns:w10="urn:schemas-microsoft-com:office:word" xmlns:w="http://schemas.openxmlformats.org/wordprocessingml/2006/main" xmlns:w14="http://schemas.microsoft.com/office/word/2010/wordml" xmlns:w15="http://schemas.microsoft.com/office/word/2012/wordml" xmlns:w16se="http://schemas.microsoft.com/office/word/2015/wordml/symex" xmlns:wpg="http://schemas.microsoft.com/office/word/2010/wordprocessingGroup" xmlns:wpi="http://schemas.microsoft.com/office/word/2010/wordprocessingInk" xmlns:wne="http://schemas.microsoft.com/office/word/2006/wordml" xmlns:wps="http://schemas.microsoft.com/office/word/2010/wordprocessingShape" mc:Ignorable="w14 w15 w16se wp14">
+<w:numbering xmlns:wpc="http://schemas.microsoft.com/office/word/2010/wordprocessingCanvas" xmlns:cx="http://schemas.microsoft.com/office/drawing/2014/chartex" xmlns:cx1="http://schemas.microsoft.com/office/drawing/2015/9/8/chartex" xmlns:mc="http://schemas.openxmlformats.org/markup-compatibility/2006" xmlns:o="urn:schemas-microsoft-com:office:office" xmlns:r="http://schemas.openxmlformats.org/officeDocument/2006/relationships" xmlns:m="http://schemas.openxmlformats.org/officeDocument/2006/math" xmlns:v="urn:schemas-microsoft-com:vml" xmlns:wp14="http://schemas.microsoft.com/office/word/2010/wordprocessingDrawing" xmlns:wp="http://schemas.openxmlformats.org/drawingml/2006/wordprocessingDrawing" xmlns:w10="urn:schemas-microsoft-com:office:word" xmlns:w="http://schemas.openxmlformats.org/wordprocessingml/2006/main" xmlns:w14="http://schemas.microsoft.com/office/word/2010/wordml" xmlns:w15="http://schemas.microsoft.com/office/word/2012/wordml" xmlns:w16se="http://schemas.microsoft.com/office/word/2015/wordml/symex" xmlns:wpg="http://schemas.microsoft.com/office/word/2010/wordprocessingGroup" xmlns:wpi="http://schemas.microsoft.com/office/word/2010/wordprocessingInk" xmlns:wne="http://schemas.microsoft.com/office/word/2006/wordml" xmlns:wps="http://schemas.microsoft.com/office/word/2010/wordprocessingShape" mc:Ignorable="w14 w15 w16se wp14">
   <w:abstractNum w:abstractNumId="0" w15:restartNumberingAfterBreak="0">
     <w:nsid w:val="0C781AC8"/>
     <w:multiLevelType w:val="hybridMultilevel"/>
@@ -3340,8 +3423,8 @@
   <w:abstractNum w:abstractNumId="4" w15:restartNumberingAfterBreak="0">
     <w:nsid w:val="2CC823B6"/>
     <w:multiLevelType w:val="hybridMultilevel"/>
-    <w:tmpl w:val="A21EEE8C"/>
-    <w:lvl w:ilvl="0" w:tplc="04090017">
+    <w:tmpl w:val="59FED38C"/>
+    <w:lvl w:ilvl="0" w:tplc="5A92F0E6">
       <w:start w:val="1"/>
       <w:numFmt w:val="lowerLetter"/>
       <w:lvlText w:val="%1)"/>
@@ -3350,7 +3433,7 @@
         <w:ind w:left="720" w:hanging="360"/>
       </w:pPr>
       <w:rPr>
-        <w:rFonts w:hint="default"/>
+        <w:rFonts w:ascii="Arial" w:hAnsi="Arial" w:cs="Arial" w:hint="default"/>
       </w:rPr>
     </w:lvl>
     <w:lvl w:ilvl="1" w:tplc="04090001">
@@ -3521,8 +3604,8 @@
   <w:abstractNum w:abstractNumId="6" w15:restartNumberingAfterBreak="0">
     <w:nsid w:val="43211BD5"/>
     <w:multiLevelType w:val="hybridMultilevel"/>
-    <w:tmpl w:val="BE7088A2"/>
-    <w:lvl w:ilvl="0" w:tplc="04090017">
+    <w:tmpl w:val="E97E116C"/>
+    <w:lvl w:ilvl="0" w:tplc="AC305B3A">
       <w:start w:val="1"/>
       <w:numFmt w:val="lowerLetter"/>
       <w:lvlText w:val="%1)"/>
@@ -3530,6 +3613,9 @@
       <w:pPr>
         <w:ind w:left="720" w:hanging="360"/>
       </w:pPr>
+      <w:rPr>
+        <w:rFonts w:ascii="Arial" w:hAnsi="Arial" w:cs="Arial" w:hint="default"/>
+      </w:rPr>
     </w:lvl>
     <w:lvl w:ilvl="1" w:tplc="04090019" w:tentative="1">
       <w:start w:val="1"/>

</xml_diff>